<commit_message>
class minutes - 2nd week
</commit_message>
<xml_diff>
--- a/ensf619-2_F2021_minutes.docx
+++ b/ensf619-2_F2021_minutes.docx
@@ -228,47 +228,7 @@
           <w:szCs w:val="24"/>
           <w:lang w:val="en-US"/>
         </w:rPr>
-        <w:t xml:space="preserve">Next week, lectures with Dr. Ian </w:t>
-      </w:r>
-      <w:proofErr w:type="spellStart"/>
-      <w:r>
-        <w:rPr>
-          <w:rFonts w:ascii="Times New Roman" w:hAnsi="Times New Roman" w:cs="Times New Roman"/>
-          <w:sz w:val="24"/>
-          <w:szCs w:val="24"/>
-          <w:lang w:val="en-US"/>
-        </w:rPr>
-        <w:t>Percel</w:t>
-      </w:r>
-      <w:proofErr w:type="spellEnd"/>
-      <w:r>
-        <w:rPr>
-          <w:rFonts w:ascii="Times New Roman" w:hAnsi="Times New Roman" w:cs="Times New Roman"/>
-          <w:sz w:val="24"/>
-          <w:szCs w:val="24"/>
-          <w:lang w:val="en-US"/>
-        </w:rPr>
-        <w:t xml:space="preserve"> about the </w:t>
-      </w:r>
-      <w:proofErr w:type="spellStart"/>
-      <w:r>
-        <w:rPr>
-          <w:rFonts w:ascii="Times New Roman" w:hAnsi="Times New Roman" w:cs="Times New Roman"/>
-          <w:sz w:val="24"/>
-          <w:szCs w:val="24"/>
-          <w:lang w:val="en-US"/>
-        </w:rPr>
-        <w:t>UCalgary</w:t>
-      </w:r>
-      <w:proofErr w:type="spellEnd"/>
-      <w:r>
-        <w:rPr>
-          <w:rFonts w:ascii="Times New Roman" w:hAnsi="Times New Roman" w:cs="Times New Roman"/>
-          <w:sz w:val="24"/>
-          <w:szCs w:val="24"/>
-          <w:lang w:val="en-US"/>
-        </w:rPr>
-        <w:t xml:space="preserve"> clusters. Other students will join the session.</w:t>
+        <w:t>Next week, lectures with Dr. Ian Percel about the UCalgary clusters. Other students will join the session.</w:t>
       </w:r>
     </w:p>
     <w:p>
@@ -293,6 +253,411 @@
           <w:lang w:val="en-US"/>
         </w:rPr>
         <w:t>Introduction to connected components, max-trees, connected operators, etc.</w:t>
+      </w:r>
+    </w:p>
+    <w:p>
+      <w:pPr>
+        <w:rPr>
+          <w:rFonts w:ascii="Times New Roman" w:hAnsi="Times New Roman" w:cs="Times New Roman"/>
+          <w:b/>
+          <w:bCs/>
+          <w:sz w:val="24"/>
+          <w:szCs w:val="24"/>
+          <w:u w:val="single"/>
+          <w:lang w:val="en-US"/>
+        </w:rPr>
+      </w:pPr>
+    </w:p>
+    <w:p>
+      <w:pPr>
+        <w:rPr>
+          <w:rFonts w:ascii="Times New Roman" w:hAnsi="Times New Roman" w:cs="Times New Roman"/>
+          <w:b/>
+          <w:bCs/>
+          <w:sz w:val="24"/>
+          <w:szCs w:val="24"/>
+          <w:u w:val="single"/>
+          <w:lang w:val="en-US"/>
+        </w:rPr>
+      </w:pPr>
+      <w:r>
+        <w:rPr>
+          <w:rFonts w:ascii="Times New Roman" w:hAnsi="Times New Roman" w:cs="Times New Roman"/>
+          <w:b/>
+          <w:bCs/>
+          <w:sz w:val="24"/>
+          <w:szCs w:val="24"/>
+          <w:u w:val="single"/>
+          <w:lang w:val="en-US"/>
+        </w:rPr>
+        <w:t xml:space="preserve">September </w:t>
+      </w:r>
+      <w:r>
+        <w:rPr>
+          <w:rFonts w:ascii="Times New Roman" w:hAnsi="Times New Roman" w:cs="Times New Roman"/>
+          <w:b/>
+          <w:bCs/>
+          <w:sz w:val="24"/>
+          <w:szCs w:val="24"/>
+          <w:u w:val="single"/>
+          <w:lang w:val="en-US"/>
+        </w:rPr>
+        <w:t>9</w:t>
+      </w:r>
+      <w:r>
+        <w:rPr>
+          <w:rFonts w:ascii="Times New Roman" w:hAnsi="Times New Roman" w:cs="Times New Roman"/>
+          <w:b/>
+          <w:bCs/>
+          <w:sz w:val="24"/>
+          <w:szCs w:val="24"/>
+          <w:u w:val="single"/>
+          <w:vertAlign w:val="superscript"/>
+          <w:lang w:val="en-US"/>
+        </w:rPr>
+        <w:t>th</w:t>
+      </w:r>
+      <w:r>
+        <w:rPr>
+          <w:rFonts w:ascii="Times New Roman" w:hAnsi="Times New Roman" w:cs="Times New Roman"/>
+          <w:b/>
+          <w:bCs/>
+          <w:sz w:val="24"/>
+          <w:szCs w:val="24"/>
+          <w:u w:val="single"/>
+          <w:lang w:val="en-US"/>
+        </w:rPr>
+        <w:t xml:space="preserve"> 2021</w:t>
+      </w:r>
+    </w:p>
+    <w:p>
+      <w:pPr>
+        <w:pStyle w:val="ListParagraph"/>
+        <w:numPr>
+          <w:ilvl w:val="0"/>
+          <w:numId w:val="1"/>
+        </w:numPr>
+        <w:rPr>
+          <w:rFonts w:ascii="Times New Roman" w:hAnsi="Times New Roman" w:cs="Times New Roman"/>
+          <w:sz w:val="24"/>
+          <w:szCs w:val="24"/>
+          <w:lang w:val="en-US"/>
+        </w:rPr>
+      </w:pPr>
+      <w:r>
+        <w:rPr>
+          <w:rFonts w:ascii="Times New Roman" w:hAnsi="Times New Roman" w:cs="Times New Roman"/>
+          <w:sz w:val="24"/>
+          <w:szCs w:val="24"/>
+          <w:lang w:val="en-US"/>
+        </w:rPr>
+        <w:t>Video lecture showing some max-tree filters, such as area-open, extinction filter, bounding-box filter.</w:t>
+      </w:r>
+    </w:p>
+    <w:p>
+      <w:pPr>
+        <w:pStyle w:val="ListParagraph"/>
+        <w:numPr>
+          <w:ilvl w:val="0"/>
+          <w:numId w:val="1"/>
+        </w:numPr>
+        <w:rPr>
+          <w:rFonts w:ascii="Times New Roman" w:hAnsi="Times New Roman" w:cs="Times New Roman"/>
+          <w:sz w:val="24"/>
+          <w:szCs w:val="24"/>
+          <w:lang w:val="en-US"/>
+        </w:rPr>
+      </w:pPr>
+      <w:r>
+        <w:rPr>
+          <w:rFonts w:ascii="Times New Roman" w:hAnsi="Times New Roman" w:cs="Times New Roman"/>
+          <w:sz w:val="24"/>
+          <w:szCs w:val="24"/>
+          <w:lang w:val="en-US"/>
+        </w:rPr>
+        <w:t>Lecture meant to motivate students. More details will come in the following weeks.</w:t>
+      </w:r>
+    </w:p>
+    <w:p>
+      <w:pPr>
+        <w:rPr>
+          <w:rFonts w:ascii="Times New Roman" w:hAnsi="Times New Roman" w:cs="Times New Roman"/>
+          <w:b/>
+          <w:bCs/>
+          <w:sz w:val="24"/>
+          <w:szCs w:val="24"/>
+          <w:u w:val="single"/>
+          <w:lang w:val="en-US"/>
+        </w:rPr>
+      </w:pPr>
+    </w:p>
+    <w:p>
+      <w:pPr>
+        <w:rPr>
+          <w:rFonts w:ascii="Times New Roman" w:hAnsi="Times New Roman" w:cs="Times New Roman"/>
+          <w:b/>
+          <w:bCs/>
+          <w:sz w:val="24"/>
+          <w:szCs w:val="24"/>
+          <w:u w:val="single"/>
+          <w:lang w:val="en-US"/>
+        </w:rPr>
+      </w:pPr>
+      <w:r>
+        <w:rPr>
+          <w:rFonts w:ascii="Times New Roman" w:hAnsi="Times New Roman" w:cs="Times New Roman"/>
+          <w:b/>
+          <w:bCs/>
+          <w:sz w:val="24"/>
+          <w:szCs w:val="24"/>
+          <w:u w:val="single"/>
+          <w:lang w:val="en-US"/>
+        </w:rPr>
+        <w:t xml:space="preserve">September </w:t>
+      </w:r>
+      <w:r>
+        <w:rPr>
+          <w:rFonts w:ascii="Times New Roman" w:hAnsi="Times New Roman" w:cs="Times New Roman"/>
+          <w:b/>
+          <w:bCs/>
+          <w:sz w:val="24"/>
+          <w:szCs w:val="24"/>
+          <w:u w:val="single"/>
+          <w:lang w:val="en-US"/>
+        </w:rPr>
+        <w:t>14</w:t>
+      </w:r>
+      <w:r>
+        <w:rPr>
+          <w:rFonts w:ascii="Times New Roman" w:hAnsi="Times New Roman" w:cs="Times New Roman"/>
+          <w:b/>
+          <w:bCs/>
+          <w:sz w:val="24"/>
+          <w:szCs w:val="24"/>
+          <w:u w:val="single"/>
+          <w:vertAlign w:val="superscript"/>
+          <w:lang w:val="en-US"/>
+        </w:rPr>
+        <w:t>th</w:t>
+      </w:r>
+      <w:r>
+        <w:rPr>
+          <w:rFonts w:ascii="Times New Roman" w:hAnsi="Times New Roman" w:cs="Times New Roman"/>
+          <w:b/>
+          <w:bCs/>
+          <w:sz w:val="24"/>
+          <w:szCs w:val="24"/>
+          <w:u w:val="single"/>
+          <w:lang w:val="en-US"/>
+        </w:rPr>
+        <w:t xml:space="preserve"> 2021</w:t>
+      </w:r>
+    </w:p>
+    <w:p>
+      <w:pPr>
+        <w:pStyle w:val="ListParagraph"/>
+        <w:numPr>
+          <w:ilvl w:val="0"/>
+          <w:numId w:val="3"/>
+        </w:numPr>
+        <w:rPr>
+          <w:rFonts w:ascii="Times New Roman" w:hAnsi="Times New Roman" w:cs="Times New Roman"/>
+          <w:sz w:val="24"/>
+          <w:szCs w:val="24"/>
+          <w:lang w:val="en-US"/>
+        </w:rPr>
+      </w:pPr>
+      <w:r>
+        <w:rPr>
+          <w:rFonts w:ascii="Times New Roman" w:hAnsi="Times New Roman" w:cs="Times New Roman"/>
+          <w:sz w:val="24"/>
+          <w:szCs w:val="24"/>
+          <w:lang w:val="en-US"/>
+        </w:rPr>
+        <w:t>Ian Percel’s first lecture: Introduction to High Performance Computing and the Linux Command Line</w:t>
+      </w:r>
+    </w:p>
+    <w:p>
+      <w:pPr>
+        <w:pStyle w:val="ListParagraph"/>
+        <w:numPr>
+          <w:ilvl w:val="0"/>
+          <w:numId w:val="3"/>
+        </w:numPr>
+        <w:rPr>
+          <w:rFonts w:ascii="Times New Roman" w:hAnsi="Times New Roman" w:cs="Times New Roman"/>
+          <w:sz w:val="24"/>
+          <w:szCs w:val="24"/>
+          <w:lang w:val="en-US"/>
+        </w:rPr>
+      </w:pPr>
+      <w:r>
+        <w:rPr>
+          <w:rFonts w:ascii="Times New Roman" w:hAnsi="Times New Roman" w:cs="Times New Roman"/>
+          <w:sz w:val="24"/>
+          <w:szCs w:val="24"/>
+          <w:lang w:val="en-US"/>
+        </w:rPr>
+        <w:t>Introductory lecture. Useful for students that will be using the cluster.</w:t>
+      </w:r>
+    </w:p>
+    <w:p>
+      <w:pPr>
+        <w:rPr>
+          <w:rFonts w:ascii="Times New Roman" w:hAnsi="Times New Roman" w:cs="Times New Roman"/>
+          <w:sz w:val="24"/>
+          <w:szCs w:val="24"/>
+          <w:lang w:val="en-US"/>
+        </w:rPr>
+      </w:pPr>
+    </w:p>
+    <w:p>
+      <w:pPr>
+        <w:rPr>
+          <w:rFonts w:ascii="Times New Roman" w:hAnsi="Times New Roman" w:cs="Times New Roman"/>
+          <w:b/>
+          <w:bCs/>
+          <w:sz w:val="24"/>
+          <w:szCs w:val="24"/>
+          <w:u w:val="single"/>
+          <w:lang w:val="en-US"/>
+        </w:rPr>
+      </w:pPr>
+      <w:r>
+        <w:rPr>
+          <w:rFonts w:ascii="Times New Roman" w:hAnsi="Times New Roman" w:cs="Times New Roman"/>
+          <w:b/>
+          <w:bCs/>
+          <w:sz w:val="24"/>
+          <w:szCs w:val="24"/>
+          <w:u w:val="single"/>
+          <w:lang w:val="en-US"/>
+        </w:rPr>
+        <w:t xml:space="preserve">September </w:t>
+      </w:r>
+      <w:r>
+        <w:rPr>
+          <w:rFonts w:ascii="Times New Roman" w:hAnsi="Times New Roman" w:cs="Times New Roman"/>
+          <w:b/>
+          <w:bCs/>
+          <w:sz w:val="24"/>
+          <w:szCs w:val="24"/>
+          <w:u w:val="single"/>
+          <w:lang w:val="en-US"/>
+        </w:rPr>
+        <w:t>1</w:t>
+      </w:r>
+      <w:r>
+        <w:rPr>
+          <w:rFonts w:ascii="Times New Roman" w:hAnsi="Times New Roman" w:cs="Times New Roman"/>
+          <w:b/>
+          <w:bCs/>
+          <w:sz w:val="24"/>
+          <w:szCs w:val="24"/>
+          <w:u w:val="single"/>
+          <w:lang w:val="en-US"/>
+        </w:rPr>
+        <w:t>6</w:t>
+      </w:r>
+      <w:r>
+        <w:rPr>
+          <w:rFonts w:ascii="Times New Roman" w:hAnsi="Times New Roman" w:cs="Times New Roman"/>
+          <w:b/>
+          <w:bCs/>
+          <w:sz w:val="24"/>
+          <w:szCs w:val="24"/>
+          <w:u w:val="single"/>
+          <w:vertAlign w:val="superscript"/>
+          <w:lang w:val="en-US"/>
+        </w:rPr>
+        <w:t>th</w:t>
+      </w:r>
+      <w:r>
+        <w:rPr>
+          <w:rFonts w:ascii="Times New Roman" w:hAnsi="Times New Roman" w:cs="Times New Roman"/>
+          <w:b/>
+          <w:bCs/>
+          <w:sz w:val="24"/>
+          <w:szCs w:val="24"/>
+          <w:u w:val="single"/>
+          <w:lang w:val="en-US"/>
+        </w:rPr>
+        <w:t xml:space="preserve"> 2021</w:t>
+      </w:r>
+    </w:p>
+    <w:p>
+      <w:pPr>
+        <w:pStyle w:val="ListParagraph"/>
+        <w:numPr>
+          <w:ilvl w:val="0"/>
+          <w:numId w:val="4"/>
+        </w:numPr>
+        <w:rPr>
+          <w:rFonts w:ascii="Times New Roman" w:hAnsi="Times New Roman" w:cs="Times New Roman"/>
+          <w:sz w:val="24"/>
+          <w:szCs w:val="24"/>
+          <w:lang w:val="en-US"/>
+        </w:rPr>
+      </w:pPr>
+      <w:r>
+        <w:rPr>
+          <w:rFonts w:ascii="Times New Roman" w:hAnsi="Times New Roman" w:cs="Times New Roman"/>
+          <w:sz w:val="24"/>
+          <w:szCs w:val="24"/>
+          <w:lang w:val="en-US"/>
+        </w:rPr>
+        <w:t xml:space="preserve">Ian Percel’s </w:t>
+      </w:r>
+      <w:r>
+        <w:rPr>
+          <w:rFonts w:ascii="Times New Roman" w:hAnsi="Times New Roman" w:cs="Times New Roman"/>
+          <w:sz w:val="24"/>
+          <w:szCs w:val="24"/>
+          <w:lang w:val="en-US"/>
+        </w:rPr>
+        <w:t>second</w:t>
+      </w:r>
+      <w:r>
+        <w:rPr>
+          <w:rFonts w:ascii="Times New Roman" w:hAnsi="Times New Roman" w:cs="Times New Roman"/>
+          <w:sz w:val="24"/>
+          <w:szCs w:val="24"/>
+          <w:lang w:val="en-US"/>
+        </w:rPr>
+        <w:t xml:space="preserve"> lecture: Introduction to </w:t>
+      </w:r>
+      <w:r>
+        <w:rPr>
+          <w:rFonts w:ascii="Times New Roman" w:hAnsi="Times New Roman" w:cs="Times New Roman"/>
+          <w:sz w:val="24"/>
+          <w:szCs w:val="24"/>
+          <w:lang w:val="en-US"/>
+        </w:rPr>
+        <w:t>Job Scheduling and Parallel Performance</w:t>
+      </w:r>
+    </w:p>
+    <w:p>
+      <w:pPr>
+        <w:pStyle w:val="ListParagraph"/>
+        <w:numPr>
+          <w:ilvl w:val="0"/>
+          <w:numId w:val="4"/>
+        </w:numPr>
+        <w:rPr>
+          <w:rFonts w:ascii="Times New Roman" w:hAnsi="Times New Roman" w:cs="Times New Roman"/>
+          <w:sz w:val="24"/>
+          <w:szCs w:val="24"/>
+          <w:lang w:val="en-US"/>
+        </w:rPr>
+      </w:pPr>
+      <w:r>
+        <w:rPr>
+          <w:rFonts w:ascii="Times New Roman" w:hAnsi="Times New Roman" w:cs="Times New Roman"/>
+          <w:sz w:val="24"/>
+          <w:szCs w:val="24"/>
+          <w:lang w:val="en-US"/>
+        </w:rPr>
+        <w:t>Very detailed lecture and good to get an overview about these topics. In practice, we will use the same GPU resource allocations for most experiments in our class.</w:t>
       </w:r>
     </w:p>
     <w:sectPr>
@@ -308,6 +673,231 @@
 <file path=word/numbering.xml><?xml version="1.0" encoding="utf-8"?>
 <w:numbering xmlns:wpc="http://schemas.microsoft.com/office/word/2010/wordprocessingCanvas" xmlns:cx="http://schemas.microsoft.com/office/drawing/2014/chartex" xmlns:cx1="http://schemas.microsoft.com/office/drawing/2015/9/8/chartex" xmlns:cx2="http://schemas.microsoft.com/office/drawing/2015/10/21/chartex" xmlns:cx3="http://schemas.microsoft.com/office/drawing/2016/5/9/chartex" xmlns:cx4="http://schemas.microsoft.com/office/drawing/2016/5/10/chartex" xmlns:cx5="http://schemas.microsoft.com/office/drawing/2016/5/11/chartex" xmlns:cx6="http://schemas.microsoft.com/office/drawing/2016/5/12/chartex" xmlns:cx7="http://schemas.microsoft.com/office/drawing/2016/5/13/chartex" xmlns:cx8="http://schemas.microsoft.com/office/drawing/2016/5/14/chartex" xmlns:mc="http://schemas.openxmlformats.org/markup-compatibility/2006" xmlns:aink="http://schemas.microsoft.com/office/drawing/2016/ink" xmlns:am3d="http://schemas.microsoft.com/office/drawing/2017/model3d" xmlns:o="urn:schemas-microsoft-com:office:office" xmlns:r="http://schemas.openxmlformats.org/officeDocument/2006/relationships" xmlns:m="http://schemas.openxmlformats.org/officeDocument/2006/math" xmlns:v="urn:schemas-microsoft-com:vml" xmlns:wp14="http://schemas.microsoft.com/office/word/2010/wordprocessingDrawing" xmlns:wp="http://schemas.openxmlformats.org/drawingml/2006/wordprocessingDrawing" xmlns:w10="urn:schemas-microsoft-com:office:word" xmlns:w="http://schemas.openxmlformats.org/wordprocessingml/2006/main" xmlns:w14="http://schemas.microsoft.com/office/word/2010/wordml" xmlns:w15="http://schemas.microsoft.com/office/word/2012/wordml" xmlns:w16cex="http://schemas.microsoft.com/office/word/2018/wordml/cex" xmlns:w16cid="http://schemas.microsoft.com/office/word/2016/wordml/cid" xmlns:w16="http://schemas.microsoft.com/office/word/2018/wordml" xmlns:w16sdtdh="http://schemas.microsoft.com/office/word/2020/wordml/sdtdatahash" xmlns:w16se="http://schemas.microsoft.com/office/word/2015/wordml/symex" xmlns:wpg="http://schemas.microsoft.com/office/word/2010/wordprocessingGroup" xmlns:wpi="http://schemas.microsoft.com/office/word/2010/wordprocessingInk" xmlns:wne="http://schemas.microsoft.com/office/word/2006/wordml" xmlns:wps="http://schemas.microsoft.com/office/word/2010/wordprocessingShape" mc:Ignorable="w14 w15 w16se w16cid w16 w16cex w16sdtdh wp14">
   <w:abstractNum w:abstractNumId="0" w15:restartNumberingAfterBreak="0">
+    <w:nsid w:val="1D9A516E"/>
+    <w:multiLevelType w:val="hybridMultilevel"/>
+    <w:tmpl w:val="0A70BF4C"/>
+    <w:lvl w:ilvl="0" w:tplc="D84EA28A">
+      <w:numFmt w:val="bullet"/>
+      <w:lvlText w:val="-"/>
+      <w:lvlJc w:val="left"/>
+      <w:pPr>
+        <w:ind w:left="720" w:hanging="360"/>
+      </w:pPr>
+      <w:rPr>
+        <w:rFonts w:ascii="Times New Roman" w:eastAsiaTheme="minorHAnsi" w:hAnsi="Times New Roman" w:cs="Times New Roman" w:hint="default"/>
+      </w:rPr>
+    </w:lvl>
+    <w:lvl w:ilvl="1" w:tplc="10090003" w:tentative="1">
+      <w:start w:val="1"/>
+      <w:numFmt w:val="bullet"/>
+      <w:lvlText w:val="o"/>
+      <w:lvlJc w:val="left"/>
+      <w:pPr>
+        <w:ind w:left="1440" w:hanging="360"/>
+      </w:pPr>
+      <w:rPr>
+        <w:rFonts w:ascii="Courier New" w:hAnsi="Courier New" w:cs="Courier New" w:hint="default"/>
+      </w:rPr>
+    </w:lvl>
+    <w:lvl w:ilvl="2" w:tplc="10090005" w:tentative="1">
+      <w:start w:val="1"/>
+      <w:numFmt w:val="bullet"/>
+      <w:lvlText w:val=""/>
+      <w:lvlJc w:val="left"/>
+      <w:pPr>
+        <w:ind w:left="2160" w:hanging="360"/>
+      </w:pPr>
+      <w:rPr>
+        <w:rFonts w:ascii="Wingdings" w:hAnsi="Wingdings" w:hint="default"/>
+      </w:rPr>
+    </w:lvl>
+    <w:lvl w:ilvl="3" w:tplc="10090001" w:tentative="1">
+      <w:start w:val="1"/>
+      <w:numFmt w:val="bullet"/>
+      <w:lvlText w:val=""/>
+      <w:lvlJc w:val="left"/>
+      <w:pPr>
+        <w:ind w:left="2880" w:hanging="360"/>
+      </w:pPr>
+      <w:rPr>
+        <w:rFonts w:ascii="Symbol" w:hAnsi="Symbol" w:hint="default"/>
+      </w:rPr>
+    </w:lvl>
+    <w:lvl w:ilvl="4" w:tplc="10090003" w:tentative="1">
+      <w:start w:val="1"/>
+      <w:numFmt w:val="bullet"/>
+      <w:lvlText w:val="o"/>
+      <w:lvlJc w:val="left"/>
+      <w:pPr>
+        <w:ind w:left="3600" w:hanging="360"/>
+      </w:pPr>
+      <w:rPr>
+        <w:rFonts w:ascii="Courier New" w:hAnsi="Courier New" w:cs="Courier New" w:hint="default"/>
+      </w:rPr>
+    </w:lvl>
+    <w:lvl w:ilvl="5" w:tplc="10090005" w:tentative="1">
+      <w:start w:val="1"/>
+      <w:numFmt w:val="bullet"/>
+      <w:lvlText w:val=""/>
+      <w:lvlJc w:val="left"/>
+      <w:pPr>
+        <w:ind w:left="4320" w:hanging="360"/>
+      </w:pPr>
+      <w:rPr>
+        <w:rFonts w:ascii="Wingdings" w:hAnsi="Wingdings" w:hint="default"/>
+      </w:rPr>
+    </w:lvl>
+    <w:lvl w:ilvl="6" w:tplc="10090001" w:tentative="1">
+      <w:start w:val="1"/>
+      <w:numFmt w:val="bullet"/>
+      <w:lvlText w:val=""/>
+      <w:lvlJc w:val="left"/>
+      <w:pPr>
+        <w:ind w:left="5040" w:hanging="360"/>
+      </w:pPr>
+      <w:rPr>
+        <w:rFonts w:ascii="Symbol" w:hAnsi="Symbol" w:hint="default"/>
+      </w:rPr>
+    </w:lvl>
+    <w:lvl w:ilvl="7" w:tplc="10090003" w:tentative="1">
+      <w:start w:val="1"/>
+      <w:numFmt w:val="bullet"/>
+      <w:lvlText w:val="o"/>
+      <w:lvlJc w:val="left"/>
+      <w:pPr>
+        <w:ind w:left="5760" w:hanging="360"/>
+      </w:pPr>
+      <w:rPr>
+        <w:rFonts w:ascii="Courier New" w:hAnsi="Courier New" w:cs="Courier New" w:hint="default"/>
+      </w:rPr>
+    </w:lvl>
+    <w:lvl w:ilvl="8" w:tplc="10090005" w:tentative="1">
+      <w:start w:val="1"/>
+      <w:numFmt w:val="bullet"/>
+      <w:lvlText w:val=""/>
+      <w:lvlJc w:val="left"/>
+      <w:pPr>
+        <w:ind w:left="6480" w:hanging="360"/>
+      </w:pPr>
+      <w:rPr>
+        <w:rFonts w:ascii="Wingdings" w:hAnsi="Wingdings" w:hint="default"/>
+      </w:rPr>
+    </w:lvl>
+  </w:abstractNum>
+  <w:abstractNum w:abstractNumId="1" w15:restartNumberingAfterBreak="0">
+    <w:nsid w:val="5D780E40"/>
+    <w:multiLevelType w:val="hybridMultilevel"/>
+    <w:tmpl w:val="9B0E0032"/>
+    <w:lvl w:ilvl="0" w:tplc="10090001">
+      <w:start w:val="1"/>
+      <w:numFmt w:val="bullet"/>
+      <w:lvlText w:val=""/>
+      <w:lvlJc w:val="left"/>
+      <w:pPr>
+        <w:ind w:left="720" w:hanging="360"/>
+      </w:pPr>
+      <w:rPr>
+        <w:rFonts w:ascii="Symbol" w:hAnsi="Symbol" w:hint="default"/>
+      </w:rPr>
+    </w:lvl>
+    <w:lvl w:ilvl="1" w:tplc="10090003" w:tentative="1">
+      <w:start w:val="1"/>
+      <w:numFmt w:val="bullet"/>
+      <w:lvlText w:val="o"/>
+      <w:lvlJc w:val="left"/>
+      <w:pPr>
+        <w:ind w:left="1440" w:hanging="360"/>
+      </w:pPr>
+      <w:rPr>
+        <w:rFonts w:ascii="Courier New" w:hAnsi="Courier New" w:cs="Courier New" w:hint="default"/>
+      </w:rPr>
+    </w:lvl>
+    <w:lvl w:ilvl="2" w:tplc="10090005" w:tentative="1">
+      <w:start w:val="1"/>
+      <w:numFmt w:val="bullet"/>
+      <w:lvlText w:val=""/>
+      <w:lvlJc w:val="left"/>
+      <w:pPr>
+        <w:ind w:left="2160" w:hanging="360"/>
+      </w:pPr>
+      <w:rPr>
+        <w:rFonts w:ascii="Wingdings" w:hAnsi="Wingdings" w:hint="default"/>
+      </w:rPr>
+    </w:lvl>
+    <w:lvl w:ilvl="3" w:tplc="10090001" w:tentative="1">
+      <w:start w:val="1"/>
+      <w:numFmt w:val="bullet"/>
+      <w:lvlText w:val=""/>
+      <w:lvlJc w:val="left"/>
+      <w:pPr>
+        <w:ind w:left="2880" w:hanging="360"/>
+      </w:pPr>
+      <w:rPr>
+        <w:rFonts w:ascii="Symbol" w:hAnsi="Symbol" w:hint="default"/>
+      </w:rPr>
+    </w:lvl>
+    <w:lvl w:ilvl="4" w:tplc="10090003" w:tentative="1">
+      <w:start w:val="1"/>
+      <w:numFmt w:val="bullet"/>
+      <w:lvlText w:val="o"/>
+      <w:lvlJc w:val="left"/>
+      <w:pPr>
+        <w:ind w:left="3600" w:hanging="360"/>
+      </w:pPr>
+      <w:rPr>
+        <w:rFonts w:ascii="Courier New" w:hAnsi="Courier New" w:cs="Courier New" w:hint="default"/>
+      </w:rPr>
+    </w:lvl>
+    <w:lvl w:ilvl="5" w:tplc="10090005" w:tentative="1">
+      <w:start w:val="1"/>
+      <w:numFmt w:val="bullet"/>
+      <w:lvlText w:val=""/>
+      <w:lvlJc w:val="left"/>
+      <w:pPr>
+        <w:ind w:left="4320" w:hanging="360"/>
+      </w:pPr>
+      <w:rPr>
+        <w:rFonts w:ascii="Wingdings" w:hAnsi="Wingdings" w:hint="default"/>
+      </w:rPr>
+    </w:lvl>
+    <w:lvl w:ilvl="6" w:tplc="10090001" w:tentative="1">
+      <w:start w:val="1"/>
+      <w:numFmt w:val="bullet"/>
+      <w:lvlText w:val=""/>
+      <w:lvlJc w:val="left"/>
+      <w:pPr>
+        <w:ind w:left="5040" w:hanging="360"/>
+      </w:pPr>
+      <w:rPr>
+        <w:rFonts w:ascii="Symbol" w:hAnsi="Symbol" w:hint="default"/>
+      </w:rPr>
+    </w:lvl>
+    <w:lvl w:ilvl="7" w:tplc="10090003" w:tentative="1">
+      <w:start w:val="1"/>
+      <w:numFmt w:val="bullet"/>
+      <w:lvlText w:val="o"/>
+      <w:lvlJc w:val="left"/>
+      <w:pPr>
+        <w:ind w:left="5760" w:hanging="360"/>
+      </w:pPr>
+      <w:rPr>
+        <w:rFonts w:ascii="Courier New" w:hAnsi="Courier New" w:cs="Courier New" w:hint="default"/>
+      </w:rPr>
+    </w:lvl>
+    <w:lvl w:ilvl="8" w:tplc="10090005" w:tentative="1">
+      <w:start w:val="1"/>
+      <w:numFmt w:val="bullet"/>
+      <w:lvlText w:val=""/>
+      <w:lvlJc w:val="left"/>
+      <w:pPr>
+        <w:ind w:left="6480" w:hanging="360"/>
+      </w:pPr>
+      <w:rPr>
+        <w:rFonts w:ascii="Wingdings" w:hAnsi="Wingdings" w:hint="default"/>
+      </w:rPr>
+    </w:lvl>
+  </w:abstractNum>
+  <w:abstractNum w:abstractNumId="2" w15:restartNumberingAfterBreak="0">
     <w:nsid w:val="68BF27CD"/>
     <w:multiLevelType w:val="hybridMultilevel"/>
     <w:tmpl w:val="4C3CF15C"/>
@@ -420,8 +1010,130 @@
       </w:rPr>
     </w:lvl>
   </w:abstractNum>
+  <w:abstractNum w:abstractNumId="3" w15:restartNumberingAfterBreak="0">
+    <w:nsid w:val="7EFF6082"/>
+    <w:multiLevelType w:val="hybridMultilevel"/>
+    <w:tmpl w:val="3DFA1B20"/>
+    <w:lvl w:ilvl="0" w:tplc="10090001">
+      <w:start w:val="1"/>
+      <w:numFmt w:val="bullet"/>
+      <w:lvlText w:val=""/>
+      <w:lvlJc w:val="left"/>
+      <w:pPr>
+        <w:ind w:left="720" w:hanging="360"/>
+      </w:pPr>
+      <w:rPr>
+        <w:rFonts w:ascii="Symbol" w:hAnsi="Symbol" w:hint="default"/>
+      </w:rPr>
+    </w:lvl>
+    <w:lvl w:ilvl="1" w:tplc="10090003" w:tentative="1">
+      <w:start w:val="1"/>
+      <w:numFmt w:val="bullet"/>
+      <w:lvlText w:val="o"/>
+      <w:lvlJc w:val="left"/>
+      <w:pPr>
+        <w:ind w:left="1440" w:hanging="360"/>
+      </w:pPr>
+      <w:rPr>
+        <w:rFonts w:ascii="Courier New" w:hAnsi="Courier New" w:cs="Courier New" w:hint="default"/>
+      </w:rPr>
+    </w:lvl>
+    <w:lvl w:ilvl="2" w:tplc="10090005" w:tentative="1">
+      <w:start w:val="1"/>
+      <w:numFmt w:val="bullet"/>
+      <w:lvlText w:val=""/>
+      <w:lvlJc w:val="left"/>
+      <w:pPr>
+        <w:ind w:left="2160" w:hanging="360"/>
+      </w:pPr>
+      <w:rPr>
+        <w:rFonts w:ascii="Wingdings" w:hAnsi="Wingdings" w:hint="default"/>
+      </w:rPr>
+    </w:lvl>
+    <w:lvl w:ilvl="3" w:tplc="10090001" w:tentative="1">
+      <w:start w:val="1"/>
+      <w:numFmt w:val="bullet"/>
+      <w:lvlText w:val=""/>
+      <w:lvlJc w:val="left"/>
+      <w:pPr>
+        <w:ind w:left="2880" w:hanging="360"/>
+      </w:pPr>
+      <w:rPr>
+        <w:rFonts w:ascii="Symbol" w:hAnsi="Symbol" w:hint="default"/>
+      </w:rPr>
+    </w:lvl>
+    <w:lvl w:ilvl="4" w:tplc="10090003" w:tentative="1">
+      <w:start w:val="1"/>
+      <w:numFmt w:val="bullet"/>
+      <w:lvlText w:val="o"/>
+      <w:lvlJc w:val="left"/>
+      <w:pPr>
+        <w:ind w:left="3600" w:hanging="360"/>
+      </w:pPr>
+      <w:rPr>
+        <w:rFonts w:ascii="Courier New" w:hAnsi="Courier New" w:cs="Courier New" w:hint="default"/>
+      </w:rPr>
+    </w:lvl>
+    <w:lvl w:ilvl="5" w:tplc="10090005" w:tentative="1">
+      <w:start w:val="1"/>
+      <w:numFmt w:val="bullet"/>
+      <w:lvlText w:val=""/>
+      <w:lvlJc w:val="left"/>
+      <w:pPr>
+        <w:ind w:left="4320" w:hanging="360"/>
+      </w:pPr>
+      <w:rPr>
+        <w:rFonts w:ascii="Wingdings" w:hAnsi="Wingdings" w:hint="default"/>
+      </w:rPr>
+    </w:lvl>
+    <w:lvl w:ilvl="6" w:tplc="10090001" w:tentative="1">
+      <w:start w:val="1"/>
+      <w:numFmt w:val="bullet"/>
+      <w:lvlText w:val=""/>
+      <w:lvlJc w:val="left"/>
+      <w:pPr>
+        <w:ind w:left="5040" w:hanging="360"/>
+      </w:pPr>
+      <w:rPr>
+        <w:rFonts w:ascii="Symbol" w:hAnsi="Symbol" w:hint="default"/>
+      </w:rPr>
+    </w:lvl>
+    <w:lvl w:ilvl="7" w:tplc="10090003" w:tentative="1">
+      <w:start w:val="1"/>
+      <w:numFmt w:val="bullet"/>
+      <w:lvlText w:val="o"/>
+      <w:lvlJc w:val="left"/>
+      <w:pPr>
+        <w:ind w:left="5760" w:hanging="360"/>
+      </w:pPr>
+      <w:rPr>
+        <w:rFonts w:ascii="Courier New" w:hAnsi="Courier New" w:cs="Courier New" w:hint="default"/>
+      </w:rPr>
+    </w:lvl>
+    <w:lvl w:ilvl="8" w:tplc="10090005" w:tentative="1">
+      <w:start w:val="1"/>
+      <w:numFmt w:val="bullet"/>
+      <w:lvlText w:val=""/>
+      <w:lvlJc w:val="left"/>
+      <w:pPr>
+        <w:ind w:left="6480" w:hanging="360"/>
+      </w:pPr>
+      <w:rPr>
+        <w:rFonts w:ascii="Wingdings" w:hAnsi="Wingdings" w:hint="default"/>
+      </w:rPr>
+    </w:lvl>
+  </w:abstractNum>
   <w:num w:numId="1">
+    <w:abstractNumId w:val="2"/>
+  </w:num>
+  <w:num w:numId="2">
     <w:abstractNumId w:val="0"/>
+  </w:num>
+  <w:num w:numId="3">
+    <w:abstractNumId w:val="3"/>
+  </w:num>
+  <w:num w:numId="4">
+    <w:abstractNumId w:val="1"/>
   </w:num>
 </w:numbering>
 </file>

</xml_diff>